<commit_message>
GAM150-1 remove extra page
</commit_message>
<xml_diff>
--- a/GAM150/1/gam150_1.docx
+++ b/GAM150/1/gam150_1.docx
@@ -2902,18 +2902,6 @@
           <w:p>
             <w:pPr>
               <w:pStyle w:val="BodyText"/>
-              <w:spacing w:before="2" w:line="235" w:lineRule="auto"/>
-              <w:ind w:right="176" w:hanging="6"/>
-              <w:rPr>
-                <w:rFonts w:cstheme="minorHAnsi"/>
-                <w:sz w:val="22"/>
-                <w:lang w:val="en-GB"/>
-              </w:rPr>
-            </w:pPr>
-          </w:p>
-          <w:p>
-            <w:pPr>
-              <w:pStyle w:val="BodyText"/>
               <w:spacing w:before="10"/>
               <w:ind w:left="720"/>
               <w:jc w:val="right"/>
@@ -2929,7 +2917,6 @@
                 <w:szCs w:val="22"/>
                 <w:lang w:val="en-GB"/>
               </w:rPr>
-              <w:lastRenderedPageBreak/>
               <w:t>cont...</w:t>
             </w:r>
           </w:p>
@@ -6676,7 +6663,7 @@
 </file>
 
 <file path=customXml/itemProps1.xml><?xml version="1.0" encoding="utf-8"?>
-<ds:datastoreItem xmlns:ds="http://schemas.openxmlformats.org/officeDocument/2006/customXml" ds:itemID="{D827A5AE-E664-4F30-93C7-CC3D3B0BBE17}">
+<ds:datastoreItem xmlns:ds="http://schemas.openxmlformats.org/officeDocument/2006/customXml" ds:itemID="{F821BFDB-A2D2-436D-9AFB-14860EFC7D97}">
   <ds:schemaRefs>
     <ds:schemaRef ds:uri="http://schemas.openxmlformats.org/officeDocument/2006/bibliography"/>
   </ds:schemaRefs>

</xml_diff>

<commit_message>
GAM150 - assignment fix-ups
</commit_message>
<xml_diff>
--- a/GAM150/1/gam150_1.docx
+++ b/GAM150/1/gam150_1.docx
@@ -1243,35 +1243,7 @@
               <w:rPr>
                 <w:lang w:val="en-GB"/>
               </w:rPr>
-              <w:t xml:space="preserve">For your first assessment you are required to create a 2D platform game. The player must be controlled by a </w:t>
-            </w:r>
-            <w:proofErr w:type="spellStart"/>
-            <w:r>
-              <w:rPr>
-                <w:lang w:val="en-GB"/>
-              </w:rPr>
-              <w:t>CharacterController</w:t>
-            </w:r>
-            <w:proofErr w:type="spellEnd"/>
-            <w:r>
-              <w:rPr>
-                <w:lang w:val="en-GB"/>
-              </w:rPr>
-              <w:t xml:space="preserve"> component (not a </w:t>
-            </w:r>
-            <w:proofErr w:type="spellStart"/>
-            <w:r>
-              <w:rPr>
-                <w:lang w:val="en-GB"/>
-              </w:rPr>
-              <w:t>RigidBody</w:t>
-            </w:r>
-            <w:proofErr w:type="spellEnd"/>
-            <w:r>
-              <w:rPr>
-                <w:lang w:val="en-GB"/>
-              </w:rPr>
-              <w:t xml:space="preserve">). Your code must be commented. Use comments to demonstrate an understanding of your code. You are not required to create any high-quality artwork, sound effects, animation, etc. You are graded only on your ability to implement the required features and demonstrate an understanding of your code. Placeholder boxes &amp; cylinders are fine or you can use ‘programmer art’ or you can obtain non-code content from elsewhere (e.g. from friends or the Asset Store). </w:t>
+              <w:t xml:space="preserve">For your first assessment you are required to create a 2D platform game. The player must be controlled by a CharacterController component (not a RigidBody). Your code must be commented. Use comments to demonstrate an understanding of your code. You are not required to create any high-quality artwork, sound effects, animation, etc. You are graded only on your ability to implement the required features and demonstrate an understanding of your code. Placeholder boxes &amp; cylinders are fine or you can use ‘programmer art’ or you can obtain non-code content from elsewhere (e.g. from friends or the Asset Store). </w:t>
             </w:r>
           </w:p>
           <w:p>
@@ -1310,19 +1282,11 @@
                 <w:lang w:val="en-GB"/>
               </w:rPr>
             </w:pPr>
-            <w:proofErr w:type="spellStart"/>
-            <w:r>
-              <w:rPr>
-                <w:lang w:val="en-GB"/>
-              </w:rPr>
-              <w:t>Platformer</w:t>
-            </w:r>
-            <w:proofErr w:type="spellEnd"/>
-            <w:r>
-              <w:rPr>
-                <w:lang w:val="en-GB"/>
-              </w:rPr>
-              <w:t xml:space="preserve"> controls (running, jumping, &amp; falling) </w:t>
+            <w:r>
+              <w:rPr>
+                <w:lang w:val="en-GB"/>
+              </w:rPr>
+              <w:t xml:space="preserve">Platformer controls (running, jumping, &amp; falling) </w:t>
             </w:r>
           </w:p>
           <w:p>
@@ -1949,23 +1913,13 @@
               </w:rPr>
               <w:t xml:space="preserve">specified on the </w:t>
             </w:r>
-            <w:proofErr w:type="spellStart"/>
-            <w:r>
-              <w:rPr>
-                <w:rFonts w:cstheme="minorHAnsi"/>
-                <w:sz w:val="22"/>
-                <w:lang w:val="en-GB"/>
-              </w:rPr>
-              <w:t>MyFalmouth</w:t>
-            </w:r>
-            <w:proofErr w:type="spellEnd"/>
-            <w:r>
-              <w:rPr>
-                <w:rFonts w:cstheme="minorHAnsi"/>
-                <w:sz w:val="22"/>
-                <w:lang w:val="en-GB"/>
-              </w:rPr>
-              <w:t xml:space="preserve"> system.</w:t>
+            <w:r>
+              <w:rPr>
+                <w:rFonts w:cstheme="minorHAnsi"/>
+                <w:sz w:val="22"/>
+                <w:lang w:val="en-GB"/>
+              </w:rPr>
+              <w:t>MyFalmouth system.</w:t>
             </w:r>
           </w:p>
           <w:p>
@@ -2412,23 +2366,13 @@
               </w:rPr>
               <w:t xml:space="preserve"> </w:t>
             </w:r>
-            <w:proofErr w:type="spellStart"/>
-            <w:r>
-              <w:rPr>
-                <w:rFonts w:cstheme="minorHAnsi"/>
-                <w:sz w:val="22"/>
-                <w:lang w:val="en-GB"/>
-              </w:rPr>
-              <w:t>GitHub</w:t>
-            </w:r>
-            <w:proofErr w:type="spellEnd"/>
-            <w:r>
-              <w:rPr>
-                <w:rFonts w:cstheme="minorHAnsi"/>
-                <w:sz w:val="22"/>
-                <w:lang w:val="en-GB"/>
-              </w:rPr>
-              <w:t>.</w:t>
+            <w:r>
+              <w:rPr>
+                <w:rFonts w:cstheme="minorHAnsi"/>
+                <w:sz w:val="22"/>
+                <w:lang w:val="en-GB"/>
+              </w:rPr>
+              <w:t>GitHub.</w:t>
             </w:r>
           </w:p>
           <w:p>
@@ -2867,19 +2811,7 @@
             <w:pPr>
               <w:pStyle w:val="BodyText"/>
               <w:spacing w:before="2" w:line="235" w:lineRule="auto"/>
-              <w:ind w:right="176" w:hanging="6"/>
-              <w:rPr>
-                <w:rFonts w:cstheme="minorHAnsi"/>
-                <w:sz w:val="22"/>
-                <w:lang w:val="en-GB"/>
-              </w:rPr>
-            </w:pPr>
-          </w:p>
-          <w:p>
-            <w:pPr>
-              <w:pStyle w:val="BodyText"/>
-              <w:spacing w:before="2" w:line="235" w:lineRule="auto"/>
-              <w:ind w:right="176" w:hanging="6"/>
+              <w:ind w:right="176"/>
               <w:rPr>
                 <w:rFonts w:cstheme="minorHAnsi"/>
                 <w:sz w:val="22"/>
@@ -6663,7 +6595,7 @@
 </file>
 
 <file path=customXml/itemProps1.xml><?xml version="1.0" encoding="utf-8"?>
-<ds:datastoreItem xmlns:ds="http://schemas.openxmlformats.org/officeDocument/2006/customXml" ds:itemID="{F821BFDB-A2D2-436D-9AFB-14860EFC7D97}">
+<ds:datastoreItem xmlns:ds="http://schemas.openxmlformats.org/officeDocument/2006/customXml" ds:itemID="{5D93C990-5072-4877-BA13-D2BC57A2AD3D}">
   <ds:schemaRefs>
     <ds:schemaRef ds:uri="http://schemas.openxmlformats.org/officeDocument/2006/bibliography"/>
   </ds:schemaRefs>

</xml_diff>